<commit_message>
vb10. Thừa kế #34
</commit_message>
<xml_diff>
--- a/templates/0306/tk_thue_tncn_03bdstncn.docx
+++ b/templates/0306/tk_thue_tncn_03bdstncn.docx
@@ -18,6 +18,7 @@
           <w:noProof/>
           <w:sz w:val="26"/>
           <w:szCs w:val="26"/>
+          <w:lang w:eastAsia="ja-JP"/>
         </w:rPr>
         <mc:AlternateContent>
           <mc:Choice Requires="wps">
@@ -454,6 +455,7 @@
           <w:b/>
           <w:noProof/>
           <w:sz w:val="26"/>
+          <w:lang w:eastAsia="ja-JP"/>
         </w:rPr>
         <mc:AlternateContent>
           <mc:Choice Requires="wps">
@@ -654,6 +656,7 @@
           <w:noProof/>
           <w:sz w:val="26"/>
           <w:szCs w:val="26"/>
+          <w:lang w:eastAsia="ja-JP"/>
         </w:rPr>
         <mc:AlternateContent>
           <mc:Choice Requires="wps">
@@ -760,6 +763,7 @@
           <w:noProof/>
           <w:sz w:val="26"/>
           <w:szCs w:val="26"/>
+          <w:lang w:eastAsia="ja-JP"/>
         </w:rPr>
         <mc:AlternateContent>
           <mc:Choice Requires="wps">
@@ -990,21 +994,21 @@
         <w:tblLook w:val="01E0" w:firstRow="1" w:lastRow="1" w:firstColumn="1" w:lastColumn="1" w:noHBand="0" w:noVBand="0"/>
       </w:tblPr>
       <w:tblGrid>
-        <w:gridCol w:w="3078"/>
-        <w:gridCol w:w="360"/>
-        <w:gridCol w:w="456"/>
-        <w:gridCol w:w="456"/>
-        <w:gridCol w:w="456"/>
-        <w:gridCol w:w="456"/>
-        <w:gridCol w:w="456"/>
-        <w:gridCol w:w="456"/>
-        <w:gridCol w:w="456"/>
-        <w:gridCol w:w="456"/>
-        <w:gridCol w:w="456"/>
-        <w:gridCol w:w="456"/>
-        <w:gridCol w:w="456"/>
-        <w:gridCol w:w="456"/>
-        <w:gridCol w:w="456"/>
+        <w:gridCol w:w="678"/>
+        <w:gridCol w:w="794"/>
+        <w:gridCol w:w="794"/>
+        <w:gridCol w:w="794"/>
+        <w:gridCol w:w="794"/>
+        <w:gridCol w:w="794"/>
+        <w:gridCol w:w="794"/>
+        <w:gridCol w:w="794"/>
+        <w:gridCol w:w="794"/>
+        <w:gridCol w:w="794"/>
+        <w:gridCol w:w="794"/>
+        <w:gridCol w:w="303"/>
+        <w:gridCol w:w="222"/>
+        <w:gridCol w:w="222"/>
+        <w:gridCol w:w="222"/>
       </w:tblGrid>
       <w:tr>
         <w:trPr>
@@ -1066,6 +1070,13 @@
                 <w:szCs w:val="26"/>
               </w:rPr>
             </w:pPr>
+            <w:r>
+              <w:rPr>
+                <w:sz w:val="26"/>
+                <w:szCs w:val="26"/>
+              </w:rPr>
+              <w:t>#A0#</w:t>
+            </w:r>
           </w:p>
         </w:tc>
         <w:tc>
@@ -1087,6 +1098,13 @@
                 <w:szCs w:val="26"/>
               </w:rPr>
             </w:pPr>
+            <w:r>
+              <w:rPr>
+                <w:sz w:val="26"/>
+                <w:szCs w:val="26"/>
+              </w:rPr>
+              <w:t>#A1#</w:t>
+            </w:r>
           </w:p>
         </w:tc>
         <w:tc>
@@ -1108,6 +1126,13 @@
                 <w:szCs w:val="26"/>
               </w:rPr>
             </w:pPr>
+            <w:r>
+              <w:rPr>
+                <w:sz w:val="26"/>
+                <w:szCs w:val="26"/>
+              </w:rPr>
+              <w:t>#A2#</w:t>
+            </w:r>
           </w:p>
         </w:tc>
         <w:tc>
@@ -1129,6 +1154,13 @@
                 <w:szCs w:val="26"/>
               </w:rPr>
             </w:pPr>
+            <w:r>
+              <w:rPr>
+                <w:sz w:val="26"/>
+                <w:szCs w:val="26"/>
+              </w:rPr>
+              <w:t>#A3#</w:t>
+            </w:r>
           </w:p>
         </w:tc>
         <w:tc>
@@ -1150,6 +1182,13 @@
                 <w:szCs w:val="26"/>
               </w:rPr>
             </w:pPr>
+            <w:r>
+              <w:rPr>
+                <w:sz w:val="26"/>
+                <w:szCs w:val="26"/>
+              </w:rPr>
+              <w:t>#A4#</w:t>
+            </w:r>
           </w:p>
         </w:tc>
         <w:tc>
@@ -1171,6 +1210,13 @@
                 <w:szCs w:val="26"/>
               </w:rPr>
             </w:pPr>
+            <w:r>
+              <w:rPr>
+                <w:sz w:val="26"/>
+                <w:szCs w:val="26"/>
+              </w:rPr>
+              <w:t>#A5#</w:t>
+            </w:r>
           </w:p>
         </w:tc>
         <w:tc>
@@ -1192,6 +1238,13 @@
                 <w:szCs w:val="26"/>
               </w:rPr>
             </w:pPr>
+            <w:r>
+              <w:rPr>
+                <w:sz w:val="26"/>
+                <w:szCs w:val="26"/>
+              </w:rPr>
+              <w:t>#A6#</w:t>
+            </w:r>
           </w:p>
         </w:tc>
         <w:tc>
@@ -1213,6 +1266,13 @@
                 <w:szCs w:val="26"/>
               </w:rPr>
             </w:pPr>
+            <w:r>
+              <w:rPr>
+                <w:sz w:val="26"/>
+                <w:szCs w:val="26"/>
+              </w:rPr>
+              <w:t>#A7#</w:t>
+            </w:r>
           </w:p>
         </w:tc>
         <w:tc>
@@ -1234,6 +1294,13 @@
                 <w:szCs w:val="26"/>
               </w:rPr>
             </w:pPr>
+            <w:r>
+              <w:rPr>
+                <w:sz w:val="26"/>
+                <w:szCs w:val="26"/>
+              </w:rPr>
+              <w:t>#A8#</w:t>
+            </w:r>
           </w:p>
         </w:tc>
         <w:tc>
@@ -1255,6 +1322,13 @@
                 <w:szCs w:val="26"/>
               </w:rPr>
             </w:pPr>
+            <w:r>
+              <w:rPr>
+                <w:sz w:val="26"/>
+                <w:szCs w:val="26"/>
+              </w:rPr>
+              <w:t>#A9#</w:t>
+            </w:r>
           </w:p>
         </w:tc>
         <w:tc>
@@ -1521,6 +1595,8 @@
         </w:rPr>
         <w:t>#NOICAP_CMT_A#</w:t>
       </w:r>
+      <w:bookmarkStart w:id="0" w:name="_GoBack"/>
+      <w:bookmarkEnd w:id="0"/>
     </w:p>
     <w:p>
       <w:pPr>
@@ -3577,8 +3653,6 @@
         </w:rPr>
         <w:t xml:space="preserve"> #CMT_B#</w:t>
       </w:r>
-      <w:bookmarkStart w:id="0" w:name="_GoBack"/>
-      <w:bookmarkEnd w:id="0"/>
     </w:p>
     <w:p>
       <w:pPr>
@@ -3906,6 +3980,7 @@
                 <w:sz w:val="26"/>
                 <w:szCs w:val="26"/>
               </w:rPr>
+              <w:lastRenderedPageBreak/>
               <w:t>[33]</w:t>
             </w:r>
             <w:r>
@@ -4127,7 +4202,6 @@
           <w:sz w:val="26"/>
           <w:szCs w:val="26"/>
         </w:rPr>
-        <w:lastRenderedPageBreak/>
         <w:t>[36a]</w:t>
       </w:r>
       <w:r>
@@ -5112,6 +5186,7 @@
           <w:noProof/>
           <w:sz w:val="26"/>
           <w:szCs w:val="26"/>
+          <w:lang w:eastAsia="ja-JP"/>
         </w:rPr>
         <mc:AlternateContent>
           <mc:Choice Requires="wps">
@@ -5185,6 +5260,7 @@
           <w:noProof/>
           <w:sz w:val="26"/>
           <w:szCs w:val="26"/>
+          <w:lang w:eastAsia="ja-JP"/>
         </w:rPr>
         <mc:AlternateContent>
           <mc:Choice Requires="wps">
@@ -5907,6 +5983,7 @@
                 <w:noProof/>
                 <w:sz w:val="24"/>
                 <w:szCs w:val="24"/>
+                <w:lang w:eastAsia="ja-JP"/>
               </w:rPr>
               <mc:AlternateContent>
                 <mc:Choice Requires="wps">
@@ -6102,6 +6179,7 @@
                 <w:noProof/>
                 <w:sz w:val="24"/>
                 <w:szCs w:val="24"/>
+                <w:lang w:eastAsia="ja-JP"/>
               </w:rPr>
               <mc:AlternateContent>
                 <mc:Choice Requires="wps">
@@ -6284,6 +6362,7 @@
                 <w:noProof/>
                 <w:sz w:val="24"/>
                 <w:szCs w:val="24"/>
+                <w:lang w:eastAsia="ja-JP"/>
               </w:rPr>
               <mc:AlternateContent>
                 <mc:Choice Requires="wps">
@@ -6483,6 +6562,7 @@
                 <w:szCs w:val="24"/>
                 <w:lang w:val="vi-VN"/>
               </w:rPr>
+              <w:lastRenderedPageBreak/>
               <w:t>NHÂN VIÊN ĐẠI LÝ THUẾ</w:t>
             </w:r>
           </w:p>
@@ -6570,6 +6650,7 @@
                       <w:szCs w:val="26"/>
                       <w:lang w:eastAsia="vi-VN"/>
                     </w:rPr>
+                    <w:lastRenderedPageBreak/>
                     <w:t>……,n</w:t>
                   </w:r>
                   <w:r>
@@ -6668,6 +6749,7 @@
                       <w:szCs w:val="24"/>
                       <w:lang w:val="vi-VN" w:eastAsia="vi-VN"/>
                     </w:rPr>
+                    <w:lastRenderedPageBreak/>
                     <w:t xml:space="preserve">NGƯỜI NỘP THUẾ </w:t>
                   </w:r>
                   <w:r>
@@ -6781,6 +6863,7 @@
           <w:sz w:val="26"/>
           <w:szCs w:val="26"/>
           <w:u w:val="single"/>
+          <w:lang w:val="vi-VN"/>
         </w:rPr>
       </w:pPr>
     </w:p>
@@ -6795,6 +6878,7 @@
           <w:b/>
           <w:sz w:val="26"/>
           <w:szCs w:val="26"/>
+          <w:lang w:val="vi-VN"/>
         </w:rPr>
       </w:pPr>
     </w:p>
@@ -6819,7 +6903,6 @@
           <w:szCs w:val="26"/>
           <w:lang w:val="vi-VN"/>
         </w:rPr>
-        <w:lastRenderedPageBreak/>
         <w:t>B</w:t>
       </w:r>
       <w:r>
@@ -6827,6 +6910,7 @@
           <w:b/>
           <w:sz w:val="26"/>
           <w:szCs w:val="26"/>
+          <w:lang w:val="vi-VN"/>
         </w:rPr>
         <w:t>.</w:t>
       </w:r>
@@ -9280,42 +9364,16 @@
         <w:rPr>
           <w:sz w:val="26"/>
           <w:szCs w:val="26"/>
+          <w:lang w:val="nl-NL"/>
         </w:rPr>
       </w:pPr>
       <w:r>
         <w:rPr>
           <w:sz w:val="26"/>
           <w:szCs w:val="26"/>
-        </w:rPr>
-        <w:t>1.1.</w:t>
-      </w:r>
-      <w:r>
-        <w:rPr>
-          <w:sz w:val="26"/>
-          <w:szCs w:val="26"/>
-        </w:rPr>
-        <w:t xml:space="preserve"> </w:t>
-      </w:r>
-      <w:r>
-        <w:rPr>
-          <w:sz w:val="26"/>
-          <w:szCs w:val="26"/>
-        </w:rPr>
-        <w:t>Giá chuyển nhượng bất động sản:.............................................................đồng</w:t>
-      </w:r>
-      <w:r>
-        <w:rPr>
-          <w:sz w:val="26"/>
-          <w:szCs w:val="26"/>
-        </w:rPr>
-        <w:t xml:space="preserve"> </w:t>
-      </w:r>
-      <w:r>
-        <w:rPr>
-          <w:sz w:val="26"/>
-          <w:szCs w:val="26"/>
-        </w:rPr>
-        <w:t>[A1]</w:t>
+          <w:lang w:val="nl-NL"/>
+        </w:rPr>
+        <w:t>1.1. Giá chuyển nhượng bất động sản:.............................................................đồng [A1]</w:t>
       </w:r>
     </w:p>
     <w:p>
@@ -9325,84 +9383,16 @@
         <w:rPr>
           <w:sz w:val="26"/>
           <w:szCs w:val="26"/>
+          <w:lang w:val="nl-NL"/>
         </w:rPr>
       </w:pPr>
       <w:r>
         <w:rPr>
           <w:sz w:val="26"/>
           <w:szCs w:val="26"/>
-        </w:rPr>
-        <w:t>1.2. Giá đất, giá tính lệ phí trước bạ nhà do Uỷ ban nhân dân quy định (=</w:t>
-      </w:r>
-      <w:r>
-        <w:rPr>
-          <w:sz w:val="26"/>
-          <w:szCs w:val="26"/>
-        </w:rPr>
-        <w:t>[</w:t>
-      </w:r>
-      <w:r>
-        <w:rPr>
-          <w:sz w:val="26"/>
-          <w:szCs w:val="26"/>
-        </w:rPr>
-        <w:t>8.3</w:t>
-      </w:r>
-      <w:r>
-        <w:rPr>
-          <w:sz w:val="26"/>
-          <w:szCs w:val="26"/>
-        </w:rPr>
-        <w:t>]</w:t>
-      </w:r>
-      <w:r>
-        <w:rPr>
-          <w:sz w:val="26"/>
-          <w:szCs w:val="26"/>
-        </w:rPr>
-        <w:t>+</w:t>
-      </w:r>
-      <w:r>
-        <w:rPr>
-          <w:sz w:val="26"/>
-          <w:szCs w:val="26"/>
-        </w:rPr>
-        <w:t>[</w:t>
-      </w:r>
-      <w:r>
-        <w:rPr>
-          <w:sz w:val="26"/>
-          <w:szCs w:val="26"/>
-        </w:rPr>
-        <w:t>9.5</w:t>
-      </w:r>
-      <w:r>
-        <w:rPr>
-          <w:sz w:val="26"/>
-          <w:szCs w:val="26"/>
-        </w:rPr>
-        <w:t>]</w:t>
-      </w:r>
-      <w:r>
-        <w:rPr>
-          <w:sz w:val="26"/>
-          <w:szCs w:val="26"/>
-        </w:rPr>
-        <w:t>):……… ………………………………………………………………………………..đồng</w:t>
-      </w:r>
-      <w:r>
-        <w:rPr>
-          <w:sz w:val="26"/>
-          <w:szCs w:val="26"/>
-        </w:rPr>
-        <w:t xml:space="preserve"> </w:t>
-      </w:r>
-      <w:r>
-        <w:rPr>
-          <w:sz w:val="26"/>
-          <w:szCs w:val="26"/>
-        </w:rPr>
-        <w:t>[A2]</w:t>
+          <w:lang w:val="nl-NL"/>
+        </w:rPr>
+        <w:t>1.2. Giá đất, giá tính lệ phí trước bạ nhà do Uỷ ban nhân dân quy định (=[8.3]+[9.5]):……… ………………………………………………………………………………..đồng [A2]</w:t>
       </w:r>
     </w:p>
     <w:p>
@@ -9483,7 +9473,9 @@
           <w:noProof/>
           <w:sz w:val="24"/>
           <w:szCs w:val="24"/>
-        </w:rPr>
+          <w:lang w:eastAsia="ja-JP"/>
+        </w:rPr>
+        <w:lastRenderedPageBreak/>
         <mc:AlternateContent>
           <mc:Choice Requires="wps">
             <w:drawing>
@@ -9596,6 +9588,7 @@
           <w:noProof/>
           <w:sz w:val="24"/>
           <w:szCs w:val="24"/>
+          <w:lang w:eastAsia="ja-JP"/>
         </w:rPr>
         <mc:AlternateContent>
           <mc:Choice Requires="wps">
@@ -9727,7 +9720,6 @@
           <w:sz w:val="26"/>
           <w:szCs w:val="26"/>
         </w:rPr>
-        <w:lastRenderedPageBreak/>
         <w:t xml:space="preserve">               Thuế thu nhập cá nhân phải nộp = ([A2]-[A3] – 10.000.000) x 10% = ………………………………………………………………………….x10%                                </w:t>
       </w:r>
     </w:p>
@@ -10102,6 +10094,7 @@
                 <w:noProof/>
                 <w:sz w:val="26"/>
                 <w:szCs w:val="26"/>
+                <w:lang w:eastAsia="ja-JP"/>
               </w:rPr>
               <mc:AlternateContent>
                 <mc:Choice Requires="wps">
@@ -10302,6 +10295,7 @@
                 <w:noProof/>
                 <w:sz w:val="26"/>
                 <w:szCs w:val="26"/>
+                <w:lang w:eastAsia="ja-JP"/>
               </w:rPr>
               <mc:AlternateContent>
                 <mc:Choice Requires="wps">
@@ -10489,6 +10483,7 @@
                 <w:noProof/>
                 <w:sz w:val="26"/>
                 <w:szCs w:val="26"/>
+                <w:lang w:eastAsia="ja-JP"/>
               </w:rPr>
               <mc:AlternateContent>
                 <mc:Choice Requires="wps">
@@ -11523,7 +11518,7 @@
       <w:rFonts w:eastAsia="Times New Roman"/>
       <w:sz w:val="20"/>
       <w:szCs w:val="28"/>
-      <w:lang w:val="x-none" w:eastAsia="x-none"/>
+      <w:lang/>
     </w:rPr>
   </w:style>
   <w:style w:type="character" w:customStyle="1" w:styleId="FooterChar">
@@ -11535,7 +11530,7 @@
       <w:rFonts w:eastAsia="Times New Roman" w:cs="Times New Roman"/>
       <w:sz w:val="20"/>
       <w:szCs w:val="28"/>
-      <w:lang w:val="x-none" w:eastAsia="x-none"/>
+      <w:lang/>
     </w:rPr>
   </w:style>
   <w:style w:type="character" w:styleId="PageNumber">
@@ -11753,7 +11748,7 @@
       <w:rFonts w:eastAsia="Times New Roman"/>
       <w:sz w:val="20"/>
       <w:szCs w:val="28"/>
-      <w:lang w:val="x-none" w:eastAsia="x-none"/>
+      <w:lang/>
     </w:rPr>
   </w:style>
   <w:style w:type="character" w:customStyle="1" w:styleId="FooterChar">
@@ -11765,7 +11760,7 @@
       <w:rFonts w:eastAsia="Times New Roman" w:cs="Times New Roman"/>
       <w:sz w:val="20"/>
       <w:szCs w:val="28"/>
-      <w:lang w:val="x-none" w:eastAsia="x-none"/>
+      <w:lang/>
     </w:rPr>
   </w:style>
   <w:style w:type="character" w:styleId="PageNumber">
@@ -12031,7 +12026,7 @@
   <a:extraClrSchemeLst/>
   <a:extLst>
     <a:ext uri="{05A4C25C-085E-4340-85A3-A5531E510DB2}">
-      <thm15:themeFamily xmlns="" xmlns:thm15="http://schemas.microsoft.com/office/thememl/2012/main" name="Office Theme" id="{62F939B6-93AF-4DB8-9C6B-D6C7DFDC589F}" vid="{4A3C46E8-61CC-4603-A589-7422A47A8E4A}"/>
+      <thm15:themeFamily xmlns:thm15="http://schemas.microsoft.com/office/thememl/2012/main" xmlns="" name="Office Theme" id="{62F939B6-93AF-4DB8-9C6B-D6C7DFDC589F}" vid="{4A3C46E8-61CC-4603-A589-7422A47A8E4A}"/>
     </a:ext>
   </a:extLst>
 </a:theme>

</xml_diff>